<commit_message>
update postcondition for makeRes
</commit_message>
<xml_diff>
--- a/Artifacts/MakeReservation/SystemOperationsContracts.docx
+++ b/Artifacts/MakeReservation/SystemOperationsContracts.docx
@@ -140,11 +140,9 @@
               <w:widowControl w:val="0"/>
               <w:spacing w:line="240" w:lineRule="auto"/>
             </w:pPr>
-            <w:bookmarkStart w:id="0" w:name="_GoBack"/>
             <w:r>
               <w:t>Contract CO1</w:t>
             </w:r>
-            <w:bookmarkEnd w:id="0"/>
           </w:p>
         </w:tc>
         <w:tc>
@@ -394,20 +392,8 @@
               </w:rPr>
               <w:t>- A Reservation instance was created and includes the student and the room for the specified timeslot reserved.  </w:t>
             </w:r>
-          </w:p>
-          <w:p>
-            <w:pPr>
-              <w:widowControl w:val="0"/>
-              <w:spacing w:line="240" w:lineRule="auto"/>
-            </w:pPr>
-            <w:r>
-              <w:rPr>
-                <w:rFonts w:eastAsia="Times New Roman"/>
-                <w:sz w:val="24"/>
-                <w:szCs w:val="24"/>
-              </w:rPr>
-              <w:t>- Student’s number of reservation has been increased by one.</w:t>
-            </w:r>
+            <w:bookmarkStart w:id="0" w:name="_GoBack"/>
+            <w:bookmarkEnd w:id="0"/>
           </w:p>
         </w:tc>
       </w:tr>

</xml_diff>

<commit_message>
match op contract to srs
</commit_message>
<xml_diff>
--- a/Artifacts/MakeReservation/SystemOperationsContracts.docx
+++ b/Artifacts/MakeReservation/SystemOperationsContracts.docx
@@ -103,7 +103,10 @@
       </w:tr>
     </w:tbl>
     <w:p/>
-    <w:p/>
+    <w:p>
+      <w:bookmarkStart w:id="0" w:name="_GoBack"/>
+      <w:bookmarkEnd w:id="0"/>
+    </w:p>
     <w:p/>
     <w:tbl>
       <w:tblPr>
@@ -317,12 +320,15 @@
               <w:spacing w:line="240" w:lineRule="auto"/>
               <w:rPr>
                 <w:rFonts w:eastAsia="Times New Roman"/>
-                <w:color w:val="auto"/>
+                <w:sz w:val="24"/>
+                <w:szCs w:val="24"/>
               </w:rPr>
             </w:pPr>
             <w:r>
               <w:rPr>
                 <w:rFonts w:eastAsia="Times New Roman"/>
+                <w:sz w:val="24"/>
+                <w:szCs w:val="24"/>
               </w:rPr>
               <w:t xml:space="preserve">- Student is identified and authenticated </w:t>
             </w:r>
@@ -335,6 +341,8 @@
             <w:r>
               <w:rPr>
                 <w:rFonts w:eastAsia="Times New Roman"/>
+                <w:sz w:val="24"/>
+                <w:szCs w:val="24"/>
               </w:rPr>
               <w:t>- Student has at least one reservation left from the maximum of 3</w:t>
             </w:r>
@@ -392,8 +400,6 @@
               </w:rPr>
               <w:t>- A Reservation instance was created and includes the student and the room for the specified timeslot reserved.  </w:t>
             </w:r>
-            <w:bookmarkStart w:id="0" w:name="_GoBack"/>
-            <w:bookmarkEnd w:id="0"/>
           </w:p>
         </w:tc>
       </w:tr>

</xml_diff>